<commit_message>
added my journal 3
journal three added
</commit_message>
<xml_diff>
--- a/ThaoJournals/Thao Phoeuk Journal 2.docx
+++ b/ThaoJournals/Thao Phoeuk Journal 2.docx
@@ -263,6 +263,10 @@
     </w:p>
     <w:p>
       <w:r>
+        <w:rPr>
+          <w:noProof/>
+        </w:rPr>
+        <w:lastRenderedPageBreak/>
         <w:drawing>
           <wp:inline distT="0" distB="0" distL="0" distR="0" wp14:anchorId="7524C9E4" wp14:editId="7626BEC0">
             <wp:extent cx="5943600" cy="4027170"/>
@@ -302,6 +306,10 @@
     </w:p>
     <w:p>
       <w:r>
+        <w:rPr>
+          <w:noProof/>
+        </w:rPr>
+        <w:lastRenderedPageBreak/>
         <w:drawing>
           <wp:inline distT="0" distB="0" distL="0" distR="0" wp14:anchorId="55867F14" wp14:editId="048310C5">
             <wp:extent cx="5943600" cy="5031105"/>
@@ -341,6 +349,10 @@
     </w:p>
     <w:p>
       <w:r>
+        <w:rPr>
+          <w:noProof/>
+        </w:rPr>
+        <w:lastRenderedPageBreak/>
         <w:drawing>
           <wp:inline distT="0" distB="0" distL="0" distR="0" wp14:anchorId="7D922E53" wp14:editId="15461E8A">
             <wp:extent cx="5943600" cy="5087620"/>
@@ -380,6 +392,10 @@
     </w:p>
     <w:p>
       <w:r>
+        <w:rPr>
+          <w:noProof/>
+        </w:rPr>
+        <w:lastRenderedPageBreak/>
         <w:drawing>
           <wp:inline distT="0" distB="0" distL="0" distR="0" wp14:anchorId="541A7346" wp14:editId="4D44E09F">
             <wp:extent cx="5943600" cy="3118485"/>
@@ -436,15 +452,7 @@
     </w:p>
     <w:p>
       <w:r>
-        <w:t xml:space="preserve">After the morning class, my partners and I went to search for the parts required to build our project. We found the sensor we wanted to purchase as well as </w:t>
-      </w:r>
-      <w:proofErr w:type="gramStart"/>
-      <w:r>
-        <w:t>a few</w:t>
-      </w:r>
-      <w:proofErr w:type="gramEnd"/>
-      <w:r>
-        <w:t xml:space="preserve"> other </w:t>
+        <w:t xml:space="preserve">After the morning class, my partners and I went to search for the parts required to build our project. We found the sensor we wanted to purchase as well as a few other </w:t>
       </w:r>
       <w:proofErr w:type="spellStart"/>
       <w:r>
@@ -460,6 +468,9 @@
         <w:t xml:space="preserve"> </w:t>
       </w:r>
       <w:r>
+        <w:rPr>
+          <w:noProof/>
+        </w:rPr>
         <w:drawing>
           <wp:inline distT="0" distB="0" distL="0" distR="0" wp14:anchorId="0A7E47AF" wp14:editId="6835227B">
             <wp:extent cx="5943600" cy="3544570"/>
@@ -500,6 +511,7 @@
         <w:br/>
       </w:r>
       <w:r>
+        <w:lastRenderedPageBreak/>
         <w:br/>
         <w:t xml:space="preserve">This is the sensor we bought: The SENS-SCD41 Gas Sensor. As for why I did not go with the options that ChatGPT brought forward is because after discussing it with my teammates, we </w:t>
       </w:r>
@@ -557,6 +569,9 @@
     </w:p>
     <w:p>
       <w:r>
+        <w:rPr>
+          <w:noProof/>
+        </w:rPr>
         <w:drawing>
           <wp:inline distT="0" distB="0" distL="0" distR="0" wp14:anchorId="55E74231" wp14:editId="179A651E">
             <wp:extent cx="5943600" cy="4340860"/>
@@ -596,6 +611,10 @@
     </w:p>
     <w:p>
       <w:r>
+        <w:rPr>
+          <w:noProof/>
+        </w:rPr>
+        <w:lastRenderedPageBreak/>
         <w:drawing>
           <wp:inline distT="0" distB="0" distL="0" distR="0" wp14:anchorId="4D993EFA" wp14:editId="02D4A2DE">
             <wp:extent cx="5943600" cy="5692775"/>
@@ -635,20 +654,17 @@
     </w:p>
     <w:p>
       <w:r>
-        <w:t xml:space="preserve">I also asked it to see with these probable errors if it can make us a basic python script and it </w:t>
-      </w:r>
-      <w:proofErr w:type="gramStart"/>
-      <w:r>
-        <w:t>came up with</w:t>
-      </w:r>
-      <w:proofErr w:type="gramEnd"/>
-      <w:r>
-        <w:t xml:space="preserve"> this.</w:t>
+        <w:lastRenderedPageBreak/>
+        <w:t>I also asked it to see with these probable errors if it can make us a basic python script and it came up with this.</w:t>
       </w:r>
       <w:r>
         <w:br/>
       </w:r>
       <w:r>
+        <w:rPr>
+          <w:noProof/>
+        </w:rPr>
+        <w:lastRenderedPageBreak/>
         <w:drawing>
           <wp:inline distT="0" distB="0" distL="0" distR="0" wp14:anchorId="66C885D1" wp14:editId="0158DB75">
             <wp:extent cx="5487166" cy="7830643"/>
@@ -691,6 +707,7 @@
         <w:pStyle w:val="Heading2"/>
       </w:pPr>
       <w:r>
+        <w:lastRenderedPageBreak/>
         <w:t>Thursday, November 21</w:t>
       </w:r>
       <w:r>
@@ -826,7 +843,7 @@
       <w:r>
         <w:t xml:space="preserve"> </w:t>
       </w:r>
-      <w:hyperlink r:id="rId24" w:history="1">
+      <w:hyperlink r:id="rId24" w:anchor=":~:text=You%20should%20position%20detectors%20away,can%20cause%20disproportionately%20high%20readings" w:history="1">
         <w:r>
           <w:rPr>
             <w:rStyle w:val="Hyperlink"/>
@@ -867,9 +884,246 @@
         <w:t xml:space="preserve"> </w:t>
       </w:r>
     </w:p>
+    <w:p>
+      <w:pPr>
+        <w:pStyle w:val="Heading1"/>
+      </w:pPr>
+      <w:r>
+        <w:t>November 25</w:t>
+      </w:r>
+      <w:r>
+        <w:rPr>
+          <w:vertAlign w:val="superscript"/>
+        </w:rPr>
+        <w:t>th</w:t>
+      </w:r>
+      <w:r>
+        <w:t xml:space="preserve"> – December </w:t>
+      </w:r>
+      <w:r>
+        <w:t>2</w:t>
+      </w:r>
+      <w:r>
+        <w:rPr>
+          <w:vertAlign w:val="superscript"/>
+        </w:rPr>
+        <w:t>nd</w:t>
+      </w:r>
+      <w:r>
+        <w:t xml:space="preserve"> :</w:t>
+      </w:r>
+    </w:p>
+    <w:p>
+      <w:r>
+        <w:t xml:space="preserve">Sorry, I’m so late. I was waiting for a group up with my teammates today to discuss this sensor project. </w:t>
+      </w:r>
+      <w:r>
+        <w:br/>
+      </w:r>
+    </w:p>
+    <w:p>
+      <w:pPr>
+        <w:pStyle w:val="Heading2"/>
+      </w:pPr>
+      <w:r>
+        <w:t>Monday, November 25</w:t>
+      </w:r>
+      <w:r>
+        <w:rPr>
+          <w:vertAlign w:val="superscript"/>
+        </w:rPr>
+        <w:t>th</w:t>
+      </w:r>
+      <w:r>
+        <w:rPr>
+          <w:vertAlign w:val="superscript"/>
+        </w:rPr>
+        <w:t xml:space="preserve"> </w:t>
+      </w:r>
+      <w:r>
+        <w:t>:</w:t>
+      </w:r>
+    </w:p>
+    <w:p>
+      <w:r>
+        <w:t>Monday, I went and did some more research on the types of scripts the AI did for me. I saw that all if not most of them came from something called sensirion. I went to check if they had anything on their page but to no avail. However, when I went on the page of the sensor we bought (SCD41), I found some interesting data about said device. Among the data that caught my attention were some downloadable files called “Python Package SCD4x” and Raspberry Pi Driver SCD4x. They linked to a git repo and that’s where I found the right things we needed.</w:t>
+      </w:r>
+    </w:p>
+    <w:p>
+      <w:r>
+        <w:lastRenderedPageBreak/>
+        <w:drawing>
+          <wp:inline distT="0" distB="0" distL="0" distR="0" wp14:anchorId="596BAEE2" wp14:editId="027DB915">
+            <wp:extent cx="5943600" cy="211455"/>
+            <wp:effectExtent l="0" t="0" r="0" b="0"/>
+            <wp:docPr id="427922887" name="Picture 1"/>
+            <wp:cNvGraphicFramePr>
+              <a:graphicFrameLocks xmlns:a="http://schemas.openxmlformats.org/drawingml/2006/main" noChangeAspect="1"/>
+            </wp:cNvGraphicFramePr>
+            <a:graphic xmlns:a="http://schemas.openxmlformats.org/drawingml/2006/main">
+              <a:graphicData uri="http://schemas.openxmlformats.org/drawingml/2006/picture">
+                <pic:pic xmlns:pic="http://schemas.openxmlformats.org/drawingml/2006/picture">
+                  <pic:nvPicPr>
+                    <pic:cNvPr id="427922887" name=""/>
+                    <pic:cNvPicPr/>
+                  </pic:nvPicPr>
+                  <pic:blipFill>
+                    <a:blip r:embed="rId27"/>
+                    <a:stretch>
+                      <a:fillRect/>
+                    </a:stretch>
+                  </pic:blipFill>
+                  <pic:spPr>
+                    <a:xfrm>
+                      <a:off x="0" y="0"/>
+                      <a:ext cx="5943600" cy="211455"/>
+                    </a:xfrm>
+                    <a:prstGeom prst="rect">
+                      <a:avLst/>
+                    </a:prstGeom>
+                  </pic:spPr>
+                </pic:pic>
+              </a:graphicData>
+            </a:graphic>
+          </wp:inline>
+        </w:drawing>
+      </w:r>
+      <w:r>
+        <w:t xml:space="preserve"> </w:t>
+      </w:r>
+      <w:r>
+        <w:br/>
+      </w:r>
+      <w:r>
+        <w:br/>
+        <w:t xml:space="preserve">Link: </w:t>
+      </w:r>
+      <w:hyperlink r:id="rId28" w:history="1">
+        <w:r>
+          <w:rPr>
+            <w:rStyle w:val="Hyperlink"/>
+          </w:rPr>
+          <w:t>https://sensirion.com/products/catalog/SCD41</w:t>
+        </w:r>
+      </w:hyperlink>
+      <w:r>
+        <w:t xml:space="preserve"> </w:t>
+      </w:r>
+    </w:p>
+    <w:p>
+      <w:hyperlink r:id="rId29" w:history="1">
+        <w:r>
+          <w:rPr>
+            <w:rStyle w:val="Hyperlink"/>
+          </w:rPr>
+          <w:t>https://github.com/Sensirion/raspberry-pi-i2c-scd4x</w:t>
+        </w:r>
+      </w:hyperlink>
+      <w:r>
+        <w:t xml:space="preserve"> </w:t>
+      </w:r>
+    </w:p>
+    <w:p>
+      <w:hyperlink r:id="rId30" w:history="1">
+        <w:r>
+          <w:rPr>
+            <w:rStyle w:val="Hyperlink"/>
+          </w:rPr>
+          <w:t>https://github.com/Sensirion/python-i2c-scd</w:t>
+        </w:r>
+      </w:hyperlink>
+      <w:r>
+        <w:t xml:space="preserve"> </w:t>
+      </w:r>
+    </w:p>
+    <w:p/>
+    <w:p>
+      <w:pPr>
+        <w:pStyle w:val="Heading2"/>
+      </w:pPr>
+      <w:r>
+        <w:t>Wednesday, November 27</w:t>
+      </w:r>
+      <w:r>
+        <w:rPr>
+          <w:vertAlign w:val="superscript"/>
+        </w:rPr>
+        <w:t>th</w:t>
+      </w:r>
+      <w:r>
+        <w:t xml:space="preserve"> : </w:t>
+      </w:r>
+    </w:p>
+    <w:p>
+      <w:r>
+        <w:t>After I found out about the git repositor</w:t>
+      </w:r>
+      <w:r>
+        <w:t>ies, I went to tell my teammates. Turns out, they found them much earlier than I did. I then waited for Tarek, Rafea who had the components to assemble the project and run the scripts we found. This turned out to be very long as we had to wait until we were all together to talk face to face. This is why I waited so long to send this journal. I thought to myself this is too short for a third journal entry.</w:t>
+      </w:r>
+    </w:p>
+    <w:p/>
+    <w:p>
+      <w:pPr>
+        <w:pStyle w:val="Heading2"/>
+      </w:pPr>
+      <w:r>
+        <w:t>Monday, December 2</w:t>
+      </w:r>
+      <w:r>
+        <w:rPr>
+          <w:vertAlign w:val="superscript"/>
+        </w:rPr>
+        <w:t>nd</w:t>
+      </w:r>
+      <w:r>
+        <w:t xml:space="preserve">: </w:t>
+      </w:r>
+    </w:p>
+    <w:p>
+      <w:r>
+        <w:t>We scheduled a meeting for this Monday, we gathered around together to discuss the sensor. Tarek brought the sensor connected to the raspberry pi and we saw that it worked. It sent the output to a .log file after running a .</w:t>
+      </w:r>
+      <w:proofErr w:type="spellStart"/>
+      <w:r>
+        <w:t>py</w:t>
+      </w:r>
+      <w:proofErr w:type="spellEnd"/>
+      <w:r>
+        <w:t xml:space="preserve"> script and a .service script. We then wanted to visualize the data to a Nginx file using Flask. That turned out to be very difficult. We spent almost 4 hours on trying to make a webpage work. We still are not able to make it work as of today. </w:t>
+      </w:r>
+      <w:r>
+        <w:t>Me and Tarek, Abou Chahin are going to try to make a working webpage with data.</w:t>
+      </w:r>
+      <w:r>
+        <w:t xml:space="preserve"> </w:t>
+      </w:r>
+    </w:p>
+    <w:p/>
+    <w:p>
+      <w:pPr>
+        <w:pStyle w:val="Heading2"/>
+      </w:pPr>
+      <w:r>
+        <w:t>Outcome and expectations:</w:t>
+      </w:r>
+    </w:p>
+    <w:p>
+      <w:r>
+        <w:t xml:space="preserve">I went into this project with a solid plan, week 1 get the information and resources then, week 2 assemble the project and have some tools and a basic script working and week 3 being the week where we finish the project by adding a webpage and cleaning up the data. This, however, proved to be not what we had imagined at all. First, our basic idea was to have oxygen sensor. We went to buy a CO2 sensor, similar but very different. Second, the data visualization, while sounds simple on paper, was a bigger challenge than we anticipated. Third, the tentative week plans went to the dump, since we realized that only one person can work on the actual thing at one time, I had to mostly do research. This put our progress at a halt. All in all, the project presented major hurdles as a team. A hard thing this </w:t>
+      </w:r>
+      <w:proofErr w:type="gramStart"/>
+      <w:r>
+        <w:t>was</w:t>
+      </w:r>
+      <w:proofErr w:type="gramEnd"/>
+      <w:r>
+        <w:t xml:space="preserve"> and I hope that our presentation can show this hard and rough work we put in.</w:t>
+      </w:r>
+    </w:p>
     <w:sectPr>
-      <w:headerReference w:type="default" r:id="rId27"/>
-      <w:footerReference w:type="default" r:id="rId28"/>
+      <w:headerReference w:type="default" r:id="rId31"/>
+      <w:footerReference w:type="default" r:id="rId32"/>
       <w:pgSz w:w="12240" w:h="15840"/>
       <w:pgMar w:top="1440" w:right="1440" w:bottom="1440" w:left="1440" w:header="708" w:footer="708" w:gutter="0"/>
       <w:cols w:space="708"/>
@@ -995,15 +1249,7 @@
       <w:jc w:val="right"/>
     </w:pPr>
     <w:r>
-      <w:t xml:space="preserve">This work </w:t>
-    </w:r>
-    <w:proofErr w:type="gramStart"/>
-    <w:r>
-      <w:t>is licensed</w:t>
-    </w:r>
-    <w:proofErr w:type="gramEnd"/>
-    <w:r>
-      <w:t xml:space="preserve"> under CC BY-NC-SA 4.0</w:t>
+      <w:t>This work is licensed under CC BY-NC-SA 4.0</w:t>
     </w:r>
   </w:p>
   <w:p>

</xml_diff>